<commit_message>
Board meeting log, mask update
</commit_message>
<xml_diff>
--- a/Files/Meetings/Board meetings/Template.docx
+++ b/Files/Meetings/Board meetings/Template.docx
@@ -1,6 +1,6 @@
 
 <file path=word/document.xml><?xml version="1.0" encoding="utf-8"?>
-<w:document xmlns:wpc="http://schemas.microsoft.com/office/word/2010/wordprocessingCanvas" xmlns:cx="http://schemas.microsoft.com/office/drawing/2014/chartex" xmlns:cx1="http://schemas.microsoft.com/office/drawing/2015/9/8/chartex" xmlns:cx2="http://schemas.microsoft.com/office/drawing/2015/10/21/chartex" xmlns:cx3="http://schemas.microsoft.com/office/drawing/2016/5/9/chartex" xmlns:cx4="http://schemas.microsoft.com/office/drawing/2016/5/10/chartex" xmlns:cx5="http://schemas.microsoft.com/office/drawing/2016/5/11/chartex" xmlns:cx6="http://schemas.microsoft.com/office/drawing/2016/5/12/chartex" xmlns:cx7="http://schemas.microsoft.com/office/drawing/2016/5/13/chartex" xmlns:cx8="http://schemas.microsoft.com/office/drawing/2016/5/14/chartex" xmlns:mc="http://schemas.openxmlformats.org/markup-compatibility/2006" xmlns:aink="http://schemas.microsoft.com/office/drawing/2016/ink" xmlns:am3d="http://schemas.microsoft.com/office/drawing/2017/model3d" xmlns:o="urn:schemas-microsoft-com:office:office" xmlns:r="http://schemas.openxmlformats.org/officeDocument/2006/relationships" xmlns:m="http://schemas.openxmlformats.org/officeDocument/2006/math" xmlns:v="urn:schemas-microsoft-com:vml" xmlns:wp14="http://schemas.microsoft.com/office/word/2010/wordprocessingDrawing" xmlns:wp="http://schemas.openxmlformats.org/drawingml/2006/wordprocessingDrawing" xmlns:w10="urn:schemas-microsoft-com:office:word" xmlns:w="http://schemas.openxmlformats.org/wordprocessingml/2006/main" xmlns:w14="http://schemas.microsoft.com/office/word/2010/wordml" xmlns:w15="http://schemas.microsoft.com/office/word/2012/wordml" xmlns:w16cid="http://schemas.microsoft.com/office/word/2016/wordml/cid" xmlns:w16se="http://schemas.microsoft.com/office/word/2015/wordml/symex" xmlns:wpg="http://schemas.microsoft.com/office/word/2010/wordprocessingGroup" xmlns:wpi="http://schemas.microsoft.com/office/word/2010/wordprocessingInk" xmlns:wne="http://schemas.microsoft.com/office/word/2006/wordml" xmlns:wps="http://schemas.microsoft.com/office/word/2010/wordprocessingShape" mc:Ignorable="w14 w15 w16se w16cid wp14">
+<w:document xmlns:wpc="http://schemas.microsoft.com/office/word/2010/wordprocessingCanvas" xmlns:mc="http://schemas.openxmlformats.org/markup-compatibility/2006" xmlns:o="urn:schemas-microsoft-com:office:office" xmlns:r="http://schemas.openxmlformats.org/officeDocument/2006/relationships" xmlns:m="http://schemas.openxmlformats.org/officeDocument/2006/math" xmlns:v="urn:schemas-microsoft-com:vml" xmlns:wp14="http://schemas.microsoft.com/office/word/2010/wordprocessingDrawing" xmlns:wp="http://schemas.openxmlformats.org/drawingml/2006/wordprocessingDrawing" xmlns:w10="urn:schemas-microsoft-com:office:word" xmlns:w="http://schemas.openxmlformats.org/wordprocessingml/2006/main" xmlns:w14="http://schemas.microsoft.com/office/word/2010/wordml" xmlns:w15="http://schemas.microsoft.com/office/word/2012/wordml" xmlns:wpg="http://schemas.microsoft.com/office/word/2010/wordprocessingGroup" xmlns:wpi="http://schemas.microsoft.com/office/word/2010/wordprocessingInk" xmlns:wne="http://schemas.microsoft.com/office/word/2006/wordml" xmlns:wps="http://schemas.microsoft.com/office/word/2010/wordprocessingShape" mc:Ignorable="w14 w15 wp14">
   <w:body>
     <w:p>
       <w:pPr>
@@ -13,12 +13,19 @@
         <w:rPr>
           <w:lang w:val="en-US"/>
         </w:rPr>
-        <w:t>20XX-XX-XX meeting</w:t>
+        <w:t>20XX-XX-XX</w:t>
+      </w:r>
+      <w:r>
+        <w:rPr>
+          <w:lang w:val="en-US"/>
+        </w:rPr>
+        <w:t xml:space="preserve"> meeting</w:t>
       </w:r>
     </w:p>
     <w:p>
       <w:pPr>
         <w:rPr>
+          <w:b/>
           <w:lang w:val="en-US"/>
         </w:rPr>
       </w:pPr>
@@ -30,6 +37,7 @@
       </w:r>
       <w:r>
         <w:rPr>
+          <w:b/>
           <w:lang w:val="en-US"/>
         </w:rPr>
         <w:t>board meeting</w:t>
@@ -51,17 +59,19 @@
         <w:rPr>
           <w:lang w:val="en-US"/>
         </w:rPr>
-        <w:t xml:space="preserve"> 19:00 - </w:t>
+        <w:t xml:space="preserve"> </w:t>
       </w:r>
     </w:p>
     <w:p>
       <w:pPr>
         <w:rPr>
+          <w:u w:val="single"/>
           <w:lang w:val="en-US"/>
         </w:rPr>
       </w:pPr>
       <w:r>
         <w:rPr>
+          <w:u w:val="single"/>
           <w:lang w:val="en-US"/>
         </w:rPr>
         <w:t>Objectives:</w:t>
@@ -72,140 +82,24 @@
         <w:pStyle w:val="Paragraphedeliste"/>
         <w:numPr>
           <w:ilvl w:val="0"/>
-          <w:numId w:val="1"/>
+          <w:numId w:val="4"/>
         </w:numPr>
         <w:rPr>
-          <w:lang w:val="en-US"/>
-        </w:rPr>
-      </w:pPr>
-      <w:r>
-        <w:rPr>
-          <w:lang w:val="en-US"/>
-        </w:rPr>
-        <w:t>Present the timeline for the phases 0 and A</w:t>
-      </w:r>
-      <w:r>
-        <w:rPr>
-          <w:lang w:val="en-US"/>
-        </w:rPr>
-        <w:t xml:space="preserve"> (3’)</w:t>
-      </w:r>
+          <w:u w:val="single"/>
+          <w:lang w:val="en-US"/>
+        </w:rPr>
+      </w:pPr>
     </w:p>
     <w:p>
       <w:pPr>
-        <w:pStyle w:val="Paragraphedeliste"/>
-        <w:numPr>
-          <w:ilvl w:val="0"/>
-          <w:numId w:val="1"/>
-        </w:numPr>
-        <w:rPr>
+        <w:rPr>
+          <w:u w:val="single"/>
           <w:lang w:val="en-US"/>
         </w:rPr>
       </w:pPr>
       <w:r>
         <w:rPr>
-          <w:lang w:val="en-US"/>
-        </w:rPr>
-        <w:t xml:space="preserve">Present </w:t>
-      </w:r>
-      <w:r>
-        <w:rPr>
-          <w:lang w:val="en-US"/>
-        </w:rPr>
-        <w:t>how Concurrent Engineering will be implemented (IDM training, iterations)</w:t>
-      </w:r>
-      <w:r>
-        <w:rPr>
-          <w:lang w:val="en-US"/>
-        </w:rPr>
-        <w:t xml:space="preserve"> (</w:t>
-      </w:r>
-      <w:r>
-        <w:rPr>
-          <w:lang w:val="en-US"/>
-        </w:rPr>
-        <w:t>10’)</w:t>
-      </w:r>
-    </w:p>
-    <w:p>
-      <w:pPr>
-        <w:pStyle w:val="Paragraphedeliste"/>
-        <w:numPr>
-          <w:ilvl w:val="0"/>
-          <w:numId w:val="1"/>
-        </w:numPr>
-        <w:rPr>
-          <w:lang w:val="en-US"/>
-        </w:rPr>
-      </w:pPr>
-      <w:r>
-        <w:rPr>
-          <w:lang w:val="en-US"/>
-        </w:rPr>
-        <w:t>Present the project advancements within each subsystem</w:t>
-      </w:r>
-      <w:r>
-        <w:rPr>
-          <w:lang w:val="en-US"/>
-        </w:rPr>
-        <w:t xml:space="preserve"> (5’ per SS -&gt; 40’)</w:t>
-      </w:r>
-    </w:p>
-    <w:p>
-      <w:pPr>
-        <w:pStyle w:val="Paragraphedeliste"/>
-        <w:numPr>
-          <w:ilvl w:val="0"/>
-          <w:numId w:val="1"/>
-        </w:numPr>
-        <w:rPr>
-          <w:lang w:val="en-US"/>
-        </w:rPr>
-      </w:pPr>
-      <w:r>
-        <w:rPr>
-          <w:lang w:val="en-US"/>
-        </w:rPr>
-        <w:t>Present each subsystem’s objectives</w:t>
-      </w:r>
-      <w:r>
-        <w:rPr>
-          <w:lang w:val="en-US"/>
-        </w:rPr>
-        <w:t xml:space="preserve"> and future work to be done</w:t>
-      </w:r>
-      <w:r>
-        <w:rPr>
-          <w:lang w:val="en-US"/>
-        </w:rPr>
-        <w:t xml:space="preserve"> (see above)</w:t>
-      </w:r>
-      <w:bookmarkStart w:id="0" w:name="_GoBack"/>
-      <w:bookmarkEnd w:id="0"/>
-    </w:p>
-    <w:p>
-      <w:pPr>
-        <w:ind w:left="360"/>
-        <w:rPr>
-          <w:lang w:val="en-US"/>
-        </w:rPr>
-      </w:pPr>
-    </w:p>
-    <w:p>
-      <w:pPr>
-        <w:rPr>
-          <w:lang w:val="en-US"/>
-        </w:rPr>
-      </w:pPr>
-    </w:p>
-    <w:p>
-      <w:pPr>
-        <w:rPr>
-          <w:lang w:val="en-US"/>
-        </w:rPr>
-      </w:pPr>
-      <w:r>
-        <w:rPr>
+          <w:u w:val="single"/>
           <w:lang w:val="en-US"/>
         </w:rPr>
         <w:t>Information to give:</w:t>
@@ -216,39 +110,8 @@
         <w:pStyle w:val="Paragraphedeliste"/>
         <w:numPr>
           <w:ilvl w:val="0"/>
-          <w:numId w:val="1"/>
+          <w:numId w:val="4"/>
         </w:numPr>
-        <w:rPr>
-          <w:lang w:val="en-US"/>
-        </w:rPr>
-      </w:pPr>
-      <w:r>
-        <w:rPr>
-          <w:lang w:val="en-US"/>
-        </w:rPr>
-        <w:t>They have to be autonomous</w:t>
-      </w:r>
-    </w:p>
-    <w:p>
-      <w:pPr>
-        <w:pStyle w:val="Paragraphedeliste"/>
-        <w:numPr>
-          <w:ilvl w:val="0"/>
-          <w:numId w:val="1"/>
-        </w:numPr>
-        <w:rPr>
-          <w:lang w:val="en-US"/>
-        </w:rPr>
-      </w:pPr>
-      <w:r>
-        <w:rPr>
-          <w:lang w:val="en-US"/>
-        </w:rPr>
-        <w:t>Subsystem meetings shall be set in order to comply with the iteration deadlines (once every two weeks an iteration review is organized)</w:t>
-      </w:r>
-    </w:p>
-    <w:p>
-      <w:pPr>
         <w:rPr>
           <w:lang w:val="en-US"/>
         </w:rPr>
@@ -294,14 +157,55 @@
     <w:p>
       <w:pPr>
         <w:rPr>
+          <w:sz w:val="24"/>
           <w:lang w:val="en-US"/>
         </w:rPr>
       </w:pPr>
       <w:r>
         <w:rPr>
+          <w:sz w:val="24"/>
+          <w:lang w:val="en-US"/>
+        </w:rPr>
+        <w:t>Plan:</w:t>
+      </w:r>
+    </w:p>
+    <w:p>
+      <w:pPr>
+        <w:pStyle w:val="Paragraphedeliste"/>
+        <w:numPr>
+          <w:ilvl w:val="0"/>
+          <w:numId w:val="4"/>
+        </w:numPr>
+        <w:rPr>
+          <w:sz w:val="24"/>
+          <w:lang w:val="en-US"/>
+        </w:rPr>
+      </w:pPr>
+    </w:p>
+    <w:p>
+      <w:pPr>
+        <w:rPr>
+          <w:lang w:val="en-US"/>
+        </w:rPr>
+      </w:pPr>
+      <w:r>
+        <w:rPr>
           <w:lang w:val="en-US"/>
         </w:rPr>
         <w:t>Number of people:</w:t>
+      </w:r>
+      <w:r>
+        <w:rPr>
+          <w:lang w:val="en-US"/>
+        </w:rPr>
+        <w:t xml:space="preserve"> </w:t>
+      </w:r>
+      <w:r>
+        <w:rPr>
+          <w:b/>
+          <w:lang w:val="en-US"/>
+        </w:rPr>
+        <w:t>XX</w:t>
       </w:r>
     </w:p>
     <w:tbl>
@@ -387,34 +291,6 @@
                 <w:lang w:val="en-US"/>
               </w:rPr>
             </w:pPr>
-            <w:proofErr w:type="spellStart"/>
-            <w:r>
-              <w:rPr>
-                <w:lang w:val="en-US"/>
-              </w:rPr>
-              <w:t>Cassagne</w:t>
-            </w:r>
-            <w:proofErr w:type="spellEnd"/>
-            <w:r>
-              <w:rPr>
-                <w:lang w:val="en-US"/>
-              </w:rPr>
-              <w:t xml:space="preserve"> (+ </w:t>
-            </w:r>
-            <w:proofErr w:type="spellStart"/>
-            <w:r>
-              <w:rPr>
-                <w:lang w:val="en-US"/>
-              </w:rPr>
-              <w:t>Dawid</w:t>
-            </w:r>
-            <w:proofErr w:type="spellEnd"/>
-            <w:r>
-              <w:rPr>
-                <w:lang w:val="en-US"/>
-              </w:rPr>
-              <w:t>?)</w:t>
-            </w:r>
           </w:p>
         </w:tc>
       </w:tr>
@@ -447,12 +323,6 @@
                 <w:lang w:val="en-US"/>
               </w:rPr>
             </w:pPr>
-            <w:r>
-              <w:rPr>
-                <w:lang w:val="en-US"/>
-              </w:rPr>
-              <w:t>Johan</w:t>
-            </w:r>
           </w:p>
         </w:tc>
       </w:tr>
@@ -485,12 +355,6 @@
                 <w:lang w:val="en-US"/>
               </w:rPr>
             </w:pPr>
-            <w:r>
-              <w:rPr>
-                <w:lang w:val="en-US"/>
-              </w:rPr>
-              <w:t>Paula</w:t>
-            </w:r>
           </w:p>
         </w:tc>
       </w:tr>
@@ -523,18 +387,6 @@
                 <w:lang w:val="en-US"/>
               </w:rPr>
             </w:pPr>
-            <w:r>
-              <w:rPr>
-                <w:lang w:val="en-US"/>
-              </w:rPr>
-              <w:t>Javier /</w:t>
-            </w:r>
-            <w:r>
-              <w:rPr>
-                <w:lang w:val="en-US"/>
-              </w:rPr>
-              <w:t xml:space="preserve"> (Félix?)</w:t>
-            </w:r>
           </w:p>
         </w:tc>
       </w:tr>
@@ -567,12 +419,6 @@
                 <w:lang w:val="en-US"/>
               </w:rPr>
             </w:pPr>
-            <w:r>
-              <w:rPr>
-                <w:lang w:val="en-US"/>
-              </w:rPr>
-              <w:t>Aly / Damien?</w:t>
-            </w:r>
           </w:p>
         </w:tc>
       </w:tr>
@@ -605,12 +451,6 @@
                 <w:lang w:val="en-US"/>
               </w:rPr>
             </w:pPr>
-            <w:r>
-              <w:rPr>
-                <w:lang w:val="en-US"/>
-              </w:rPr>
-              <w:t>Niels + ??</w:t>
-            </w:r>
           </w:p>
         </w:tc>
       </w:tr>
@@ -643,12 +483,6 @@
                 <w:lang w:val="en-US"/>
               </w:rPr>
             </w:pPr>
-            <w:r>
-              <w:rPr>
-                <w:lang w:val="en-US"/>
-              </w:rPr>
-              <w:t>All members</w:t>
-            </w:r>
           </w:p>
         </w:tc>
       </w:tr>
@@ -681,12 +515,6 @@
                 <w:lang w:val="en-US"/>
               </w:rPr>
             </w:pPr>
-            <w:r>
-              <w:rPr>
-                <w:lang w:val="en-US"/>
-              </w:rPr>
-              <w:t>Niels</w:t>
-            </w:r>
           </w:p>
         </w:tc>
       </w:tr>
@@ -719,18 +547,6 @@
                 <w:lang w:val="en-US"/>
               </w:rPr>
             </w:pPr>
-            <w:r>
-              <w:rPr>
-                <w:lang w:val="en-US"/>
-              </w:rPr>
-              <w:t>Vishal</w:t>
-            </w:r>
-            <w:r>
-              <w:rPr>
-                <w:lang w:val="en-US"/>
-              </w:rPr>
-              <w:t xml:space="preserve"> (+ Clément)</w:t>
-            </w:r>
           </w:p>
         </w:tc>
       </w:tr>
@@ -741,6 +557,65 @@
           <w:lang w:val="en-US"/>
         </w:rPr>
       </w:pPr>
+    </w:p>
+    <w:p>
+      <w:pPr>
+        <w:rPr>
+          <w:lang w:val="en-US"/>
+        </w:rPr>
+      </w:pPr>
+    </w:p>
+    <w:p>
+      <w:pPr>
+        <w:rPr>
+          <w:lang w:val="en-US"/>
+        </w:rPr>
+      </w:pPr>
+      <w:r>
+        <w:rPr>
+          <w:u w:val="single"/>
+          <w:lang w:val="en-US"/>
+        </w:rPr>
+        <w:t>Subsystem status</w:t>
+      </w:r>
+      <w:r>
+        <w:rPr>
+          <w:lang w:val="en-US"/>
+        </w:rPr>
+        <w:t xml:space="preserve"> (non-exhaustive):</w:t>
+      </w:r>
+    </w:p>
+    <w:p>
+      <w:pPr>
+        <w:rPr>
+          <w:lang w:val="en-US"/>
+        </w:rPr>
+      </w:pPr>
+    </w:p>
+    <w:p>
+      <w:pPr>
+        <w:rPr>
+          <w:u w:val="single"/>
+          <w:lang w:val="en-US"/>
+        </w:rPr>
+      </w:pPr>
+      <w:r>
+        <w:rPr>
+          <w:u w:val="single"/>
+          <w:lang w:val="en-US"/>
+        </w:rPr>
+        <w:t>Miscellaneous information given (non-exhaustive):</w:t>
+      </w:r>
+    </w:p>
+    <w:p>
+      <w:pPr>
+        <w:rPr>
+          <w:u w:val="single"/>
+          <w:lang w:val="en-US"/>
+        </w:rPr>
+      </w:pPr>
+      <w:bookmarkStart w:id="0" w:name="_GoBack"/>
+      <w:bookmarkEnd w:id="0"/>
     </w:p>
     <w:sectPr>
       <w:pgSz w:w="11906" w:h="16838"/>
@@ -753,8 +628,120 @@
 </file>
 
 <file path=word/numbering.xml><?xml version="1.0" encoding="utf-8"?>
-<w:numbering xmlns:wpc="http://schemas.microsoft.com/office/word/2010/wordprocessingCanvas" xmlns:cx="http://schemas.microsoft.com/office/drawing/2014/chartex" xmlns:cx1="http://schemas.microsoft.com/office/drawing/2015/9/8/chartex" xmlns:cx2="http://schemas.microsoft.com/office/drawing/2015/10/21/chartex" xmlns:cx3="http://schemas.microsoft.com/office/drawing/2016/5/9/chartex" xmlns:cx4="http://schemas.microsoft.com/office/drawing/2016/5/10/chartex" xmlns:cx5="http://schemas.microsoft.com/office/drawing/2016/5/11/chartex" xmlns:cx6="http://schemas.microsoft.com/office/drawing/2016/5/12/chartex" xmlns:cx7="http://schemas.microsoft.com/office/drawing/2016/5/13/chartex" xmlns:cx8="http://schemas.microsoft.com/office/drawing/2016/5/14/chartex" xmlns:mc="http://schemas.openxmlformats.org/markup-compatibility/2006" xmlns:aink="http://schemas.microsoft.com/office/drawing/2016/ink" xmlns:am3d="http://schemas.microsoft.com/office/drawing/2017/model3d" xmlns:o="urn:schemas-microsoft-com:office:office" xmlns:r="http://schemas.openxmlformats.org/officeDocument/2006/relationships" xmlns:m="http://schemas.openxmlformats.org/officeDocument/2006/math" xmlns:v="urn:schemas-microsoft-com:vml" xmlns:wp14="http://schemas.microsoft.com/office/word/2010/wordprocessingDrawing" xmlns:wp="http://schemas.openxmlformats.org/drawingml/2006/wordprocessingDrawing" xmlns:w10="urn:schemas-microsoft-com:office:word" xmlns:w="http://schemas.openxmlformats.org/wordprocessingml/2006/main" xmlns:w14="http://schemas.microsoft.com/office/word/2010/wordml" xmlns:w15="http://schemas.microsoft.com/office/word/2012/wordml" xmlns:w16cid="http://schemas.microsoft.com/office/word/2016/wordml/cid" xmlns:w16se="http://schemas.microsoft.com/office/word/2015/wordml/symex" xmlns:wpg="http://schemas.microsoft.com/office/word/2010/wordprocessingGroup" xmlns:wpi="http://schemas.microsoft.com/office/word/2010/wordprocessingInk" xmlns:wne="http://schemas.microsoft.com/office/word/2006/wordml" xmlns:wps="http://schemas.microsoft.com/office/word/2010/wordprocessingShape" mc:Ignorable="w14 w15 w16se w16cid wp14">
-  <w:abstractNum w:abstractNumId="0" w15:restartNumberingAfterBreak="0">
+<w:numbering xmlns:wpc="http://schemas.microsoft.com/office/word/2010/wordprocessingCanvas" xmlns:mc="http://schemas.openxmlformats.org/markup-compatibility/2006" xmlns:o="urn:schemas-microsoft-com:office:office" xmlns:r="http://schemas.openxmlformats.org/officeDocument/2006/relationships" xmlns:m="http://schemas.openxmlformats.org/officeDocument/2006/math" xmlns:v="urn:schemas-microsoft-com:vml" xmlns:wp14="http://schemas.microsoft.com/office/word/2010/wordprocessingDrawing" xmlns:wp="http://schemas.openxmlformats.org/drawingml/2006/wordprocessingDrawing" xmlns:w10="urn:schemas-microsoft-com:office:word" xmlns:w="http://schemas.openxmlformats.org/wordprocessingml/2006/main" xmlns:w14="http://schemas.microsoft.com/office/word/2010/wordml" xmlns:w15="http://schemas.microsoft.com/office/word/2012/wordml" xmlns:wpg="http://schemas.microsoft.com/office/word/2010/wordprocessingGroup" xmlns:wpi="http://schemas.microsoft.com/office/word/2010/wordprocessingInk" xmlns:wne="http://schemas.microsoft.com/office/word/2006/wordml" xmlns:wps="http://schemas.microsoft.com/office/word/2010/wordprocessingShape" mc:Ignorable="w14 w15 wp14">
+  <w:abstractNum w:abstractNumId="0">
+    <w:nsid w:val="01750A89"/>
+    <w:multiLevelType w:val="hybridMultilevel"/>
+    <w:tmpl w:val="3C40DE2C"/>
+    <w:lvl w:ilvl="0" w:tplc="2A52FA92">
+      <w:numFmt w:val="bullet"/>
+      <w:lvlText w:val="-"/>
+      <w:lvlJc w:val="left"/>
+      <w:pPr>
+        <w:ind w:left="720" w:hanging="360"/>
+      </w:pPr>
+      <w:rPr>
+        <w:rFonts w:ascii="Calibri" w:eastAsiaTheme="minorHAnsi" w:hAnsi="Calibri" w:cs="Calibri" w:hint="default"/>
+      </w:rPr>
+    </w:lvl>
+    <w:lvl w:ilvl="1" w:tplc="040C0003" w:tentative="1">
+      <w:start w:val="1"/>
+      <w:numFmt w:val="bullet"/>
+      <w:lvlText w:val="o"/>
+      <w:lvlJc w:val="left"/>
+      <w:pPr>
+        <w:ind w:left="1440" w:hanging="360"/>
+      </w:pPr>
+      <w:rPr>
+        <w:rFonts w:ascii="Courier New" w:hAnsi="Courier New" w:cs="Courier New" w:hint="default"/>
+      </w:rPr>
+    </w:lvl>
+    <w:lvl w:ilvl="2" w:tplc="040C0005" w:tentative="1">
+      <w:start w:val="1"/>
+      <w:numFmt w:val="bullet"/>
+      <w:lvlText w:val=""/>
+      <w:lvlJc w:val="left"/>
+      <w:pPr>
+        <w:ind w:left="2160" w:hanging="360"/>
+      </w:pPr>
+      <w:rPr>
+        <w:rFonts w:ascii="Wingdings" w:hAnsi="Wingdings" w:hint="default"/>
+      </w:rPr>
+    </w:lvl>
+    <w:lvl w:ilvl="3" w:tplc="040C0001" w:tentative="1">
+      <w:start w:val="1"/>
+      <w:numFmt w:val="bullet"/>
+      <w:lvlText w:val=""/>
+      <w:lvlJc w:val="left"/>
+      <w:pPr>
+        <w:ind w:left="2880" w:hanging="360"/>
+      </w:pPr>
+      <w:rPr>
+        <w:rFonts w:ascii="Symbol" w:hAnsi="Symbol" w:hint="default"/>
+      </w:rPr>
+    </w:lvl>
+    <w:lvl w:ilvl="4" w:tplc="040C0003" w:tentative="1">
+      <w:start w:val="1"/>
+      <w:numFmt w:val="bullet"/>
+      <w:lvlText w:val="o"/>
+      <w:lvlJc w:val="left"/>
+      <w:pPr>
+        <w:ind w:left="3600" w:hanging="360"/>
+      </w:pPr>
+      <w:rPr>
+        <w:rFonts w:ascii="Courier New" w:hAnsi="Courier New" w:cs="Courier New" w:hint="default"/>
+      </w:rPr>
+    </w:lvl>
+    <w:lvl w:ilvl="5" w:tplc="040C0005" w:tentative="1">
+      <w:start w:val="1"/>
+      <w:numFmt w:val="bullet"/>
+      <w:lvlText w:val=""/>
+      <w:lvlJc w:val="left"/>
+      <w:pPr>
+        <w:ind w:left="4320" w:hanging="360"/>
+      </w:pPr>
+      <w:rPr>
+        <w:rFonts w:ascii="Wingdings" w:hAnsi="Wingdings" w:hint="default"/>
+      </w:rPr>
+    </w:lvl>
+    <w:lvl w:ilvl="6" w:tplc="040C0001" w:tentative="1">
+      <w:start w:val="1"/>
+      <w:numFmt w:val="bullet"/>
+      <w:lvlText w:val=""/>
+      <w:lvlJc w:val="left"/>
+      <w:pPr>
+        <w:ind w:left="5040" w:hanging="360"/>
+      </w:pPr>
+      <w:rPr>
+        <w:rFonts w:ascii="Symbol" w:hAnsi="Symbol" w:hint="default"/>
+      </w:rPr>
+    </w:lvl>
+    <w:lvl w:ilvl="7" w:tplc="040C0003" w:tentative="1">
+      <w:start w:val="1"/>
+      <w:numFmt w:val="bullet"/>
+      <w:lvlText w:val="o"/>
+      <w:lvlJc w:val="left"/>
+      <w:pPr>
+        <w:ind w:left="5760" w:hanging="360"/>
+      </w:pPr>
+      <w:rPr>
+        <w:rFonts w:ascii="Courier New" w:hAnsi="Courier New" w:cs="Courier New" w:hint="default"/>
+      </w:rPr>
+    </w:lvl>
+    <w:lvl w:ilvl="8" w:tplc="040C0005" w:tentative="1">
+      <w:start w:val="1"/>
+      <w:numFmt w:val="bullet"/>
+      <w:lvlText w:val=""/>
+      <w:lvlJc w:val="left"/>
+      <w:pPr>
+        <w:ind w:left="6480" w:hanging="360"/>
+      </w:pPr>
+      <w:rPr>
+        <w:rFonts w:ascii="Wingdings" w:hAnsi="Wingdings" w:hint="default"/>
+      </w:rPr>
+    </w:lvl>
+  </w:abstractNum>
+  <w:abstractNum w:abstractNumId="1">
     <w:nsid w:val="35E958C1"/>
     <w:multiLevelType w:val="hybridMultilevel"/>
     <w:tmpl w:val="45764D02"/>
@@ -867,14 +854,247 @@
       </w:rPr>
     </w:lvl>
   </w:abstractNum>
+  <w:abstractNum w:abstractNumId="2">
+    <w:nsid w:val="395E1D36"/>
+    <w:multiLevelType w:val="hybridMultilevel"/>
+    <w:tmpl w:val="831EB452"/>
+    <w:lvl w:ilvl="0" w:tplc="1DA472C6">
+      <w:numFmt w:val="bullet"/>
+      <w:lvlText w:val="-"/>
+      <w:lvlJc w:val="left"/>
+      <w:pPr>
+        <w:ind w:left="720" w:hanging="360"/>
+      </w:pPr>
+      <w:rPr>
+        <w:rFonts w:ascii="Calibri" w:eastAsiaTheme="minorHAnsi" w:hAnsi="Calibri" w:cs="Calibri" w:hint="default"/>
+      </w:rPr>
+    </w:lvl>
+    <w:lvl w:ilvl="1" w:tplc="040C0003" w:tentative="1">
+      <w:start w:val="1"/>
+      <w:numFmt w:val="bullet"/>
+      <w:lvlText w:val="o"/>
+      <w:lvlJc w:val="left"/>
+      <w:pPr>
+        <w:ind w:left="1440" w:hanging="360"/>
+      </w:pPr>
+      <w:rPr>
+        <w:rFonts w:ascii="Courier New" w:hAnsi="Courier New" w:cs="Courier New" w:hint="default"/>
+      </w:rPr>
+    </w:lvl>
+    <w:lvl w:ilvl="2" w:tplc="040C0005" w:tentative="1">
+      <w:start w:val="1"/>
+      <w:numFmt w:val="bullet"/>
+      <w:lvlText w:val=""/>
+      <w:lvlJc w:val="left"/>
+      <w:pPr>
+        <w:ind w:left="2160" w:hanging="360"/>
+      </w:pPr>
+      <w:rPr>
+        <w:rFonts w:ascii="Wingdings" w:hAnsi="Wingdings" w:hint="default"/>
+      </w:rPr>
+    </w:lvl>
+    <w:lvl w:ilvl="3" w:tplc="040C0001" w:tentative="1">
+      <w:start w:val="1"/>
+      <w:numFmt w:val="bullet"/>
+      <w:lvlText w:val=""/>
+      <w:lvlJc w:val="left"/>
+      <w:pPr>
+        <w:ind w:left="2880" w:hanging="360"/>
+      </w:pPr>
+      <w:rPr>
+        <w:rFonts w:ascii="Symbol" w:hAnsi="Symbol" w:hint="default"/>
+      </w:rPr>
+    </w:lvl>
+    <w:lvl w:ilvl="4" w:tplc="040C0003" w:tentative="1">
+      <w:start w:val="1"/>
+      <w:numFmt w:val="bullet"/>
+      <w:lvlText w:val="o"/>
+      <w:lvlJc w:val="left"/>
+      <w:pPr>
+        <w:ind w:left="3600" w:hanging="360"/>
+      </w:pPr>
+      <w:rPr>
+        <w:rFonts w:ascii="Courier New" w:hAnsi="Courier New" w:cs="Courier New" w:hint="default"/>
+      </w:rPr>
+    </w:lvl>
+    <w:lvl w:ilvl="5" w:tplc="040C0005" w:tentative="1">
+      <w:start w:val="1"/>
+      <w:numFmt w:val="bullet"/>
+      <w:lvlText w:val=""/>
+      <w:lvlJc w:val="left"/>
+      <w:pPr>
+        <w:ind w:left="4320" w:hanging="360"/>
+      </w:pPr>
+      <w:rPr>
+        <w:rFonts w:ascii="Wingdings" w:hAnsi="Wingdings" w:hint="default"/>
+      </w:rPr>
+    </w:lvl>
+    <w:lvl w:ilvl="6" w:tplc="040C0001" w:tentative="1">
+      <w:start w:val="1"/>
+      <w:numFmt w:val="bullet"/>
+      <w:lvlText w:val=""/>
+      <w:lvlJc w:val="left"/>
+      <w:pPr>
+        <w:ind w:left="5040" w:hanging="360"/>
+      </w:pPr>
+      <w:rPr>
+        <w:rFonts w:ascii="Symbol" w:hAnsi="Symbol" w:hint="default"/>
+      </w:rPr>
+    </w:lvl>
+    <w:lvl w:ilvl="7" w:tplc="040C0003" w:tentative="1">
+      <w:start w:val="1"/>
+      <w:numFmt w:val="bullet"/>
+      <w:lvlText w:val="o"/>
+      <w:lvlJc w:val="left"/>
+      <w:pPr>
+        <w:ind w:left="5760" w:hanging="360"/>
+      </w:pPr>
+      <w:rPr>
+        <w:rFonts w:ascii="Courier New" w:hAnsi="Courier New" w:cs="Courier New" w:hint="default"/>
+      </w:rPr>
+    </w:lvl>
+    <w:lvl w:ilvl="8" w:tplc="040C0005" w:tentative="1">
+      <w:start w:val="1"/>
+      <w:numFmt w:val="bullet"/>
+      <w:lvlText w:val=""/>
+      <w:lvlJc w:val="left"/>
+      <w:pPr>
+        <w:ind w:left="6480" w:hanging="360"/>
+      </w:pPr>
+      <w:rPr>
+        <w:rFonts w:ascii="Wingdings" w:hAnsi="Wingdings" w:hint="default"/>
+      </w:rPr>
+    </w:lvl>
+  </w:abstractNum>
+  <w:abstractNum w:abstractNumId="3">
+    <w:nsid w:val="4BD26957"/>
+    <w:multiLevelType w:val="hybridMultilevel"/>
+    <w:tmpl w:val="5F4C5CE8"/>
+    <w:lvl w:ilvl="0" w:tplc="88FEDA68">
+      <w:numFmt w:val="bullet"/>
+      <w:lvlText w:val="-"/>
+      <w:lvlJc w:val="left"/>
+      <w:pPr>
+        <w:ind w:left="720" w:hanging="360"/>
+      </w:pPr>
+      <w:rPr>
+        <w:rFonts w:ascii="Calibri" w:eastAsiaTheme="minorHAnsi" w:hAnsi="Calibri" w:cs="Calibri" w:hint="default"/>
+      </w:rPr>
+    </w:lvl>
+    <w:lvl w:ilvl="1" w:tplc="040C0003" w:tentative="1">
+      <w:start w:val="1"/>
+      <w:numFmt w:val="bullet"/>
+      <w:lvlText w:val="o"/>
+      <w:lvlJc w:val="left"/>
+      <w:pPr>
+        <w:ind w:left="1440" w:hanging="360"/>
+      </w:pPr>
+      <w:rPr>
+        <w:rFonts w:ascii="Courier New" w:hAnsi="Courier New" w:cs="Courier New" w:hint="default"/>
+      </w:rPr>
+    </w:lvl>
+    <w:lvl w:ilvl="2" w:tplc="040C0005" w:tentative="1">
+      <w:start w:val="1"/>
+      <w:numFmt w:val="bullet"/>
+      <w:lvlText w:val=""/>
+      <w:lvlJc w:val="left"/>
+      <w:pPr>
+        <w:ind w:left="2160" w:hanging="360"/>
+      </w:pPr>
+      <w:rPr>
+        <w:rFonts w:ascii="Wingdings" w:hAnsi="Wingdings" w:hint="default"/>
+      </w:rPr>
+    </w:lvl>
+    <w:lvl w:ilvl="3" w:tplc="040C0001" w:tentative="1">
+      <w:start w:val="1"/>
+      <w:numFmt w:val="bullet"/>
+      <w:lvlText w:val=""/>
+      <w:lvlJc w:val="left"/>
+      <w:pPr>
+        <w:ind w:left="2880" w:hanging="360"/>
+      </w:pPr>
+      <w:rPr>
+        <w:rFonts w:ascii="Symbol" w:hAnsi="Symbol" w:hint="default"/>
+      </w:rPr>
+    </w:lvl>
+    <w:lvl w:ilvl="4" w:tplc="040C0003" w:tentative="1">
+      <w:start w:val="1"/>
+      <w:numFmt w:val="bullet"/>
+      <w:lvlText w:val="o"/>
+      <w:lvlJc w:val="left"/>
+      <w:pPr>
+        <w:ind w:left="3600" w:hanging="360"/>
+      </w:pPr>
+      <w:rPr>
+        <w:rFonts w:ascii="Courier New" w:hAnsi="Courier New" w:cs="Courier New" w:hint="default"/>
+      </w:rPr>
+    </w:lvl>
+    <w:lvl w:ilvl="5" w:tplc="040C0005" w:tentative="1">
+      <w:start w:val="1"/>
+      <w:numFmt w:val="bullet"/>
+      <w:lvlText w:val=""/>
+      <w:lvlJc w:val="left"/>
+      <w:pPr>
+        <w:ind w:left="4320" w:hanging="360"/>
+      </w:pPr>
+      <w:rPr>
+        <w:rFonts w:ascii="Wingdings" w:hAnsi="Wingdings" w:hint="default"/>
+      </w:rPr>
+    </w:lvl>
+    <w:lvl w:ilvl="6" w:tplc="040C0001" w:tentative="1">
+      <w:start w:val="1"/>
+      <w:numFmt w:val="bullet"/>
+      <w:lvlText w:val=""/>
+      <w:lvlJc w:val="left"/>
+      <w:pPr>
+        <w:ind w:left="5040" w:hanging="360"/>
+      </w:pPr>
+      <w:rPr>
+        <w:rFonts w:ascii="Symbol" w:hAnsi="Symbol" w:hint="default"/>
+      </w:rPr>
+    </w:lvl>
+    <w:lvl w:ilvl="7" w:tplc="040C0003" w:tentative="1">
+      <w:start w:val="1"/>
+      <w:numFmt w:val="bullet"/>
+      <w:lvlText w:val="o"/>
+      <w:lvlJc w:val="left"/>
+      <w:pPr>
+        <w:ind w:left="5760" w:hanging="360"/>
+      </w:pPr>
+      <w:rPr>
+        <w:rFonts w:ascii="Courier New" w:hAnsi="Courier New" w:cs="Courier New" w:hint="default"/>
+      </w:rPr>
+    </w:lvl>
+    <w:lvl w:ilvl="8" w:tplc="040C0005" w:tentative="1">
+      <w:start w:val="1"/>
+      <w:numFmt w:val="bullet"/>
+      <w:lvlText w:val=""/>
+      <w:lvlJc w:val="left"/>
+      <w:pPr>
+        <w:ind w:left="6480" w:hanging="360"/>
+      </w:pPr>
+      <w:rPr>
+        <w:rFonts w:ascii="Wingdings" w:hAnsi="Wingdings" w:hint="default"/>
+      </w:rPr>
+    </w:lvl>
+  </w:abstractNum>
   <w:num w:numId="1">
+    <w:abstractNumId w:val="1"/>
+  </w:num>
+  <w:num w:numId="2">
+    <w:abstractNumId w:val="3"/>
+  </w:num>
+  <w:num w:numId="3">
     <w:abstractNumId w:val="0"/>
+  </w:num>
+  <w:num w:numId="4">
+    <w:abstractNumId w:val="2"/>
   </w:num>
 </w:numbering>
 </file>
 
 <file path=word/styles.xml><?xml version="1.0" encoding="utf-8"?>
-<w:styles xmlns:mc="http://schemas.openxmlformats.org/markup-compatibility/2006" xmlns:r="http://schemas.openxmlformats.org/officeDocument/2006/relationships" xmlns:w="http://schemas.openxmlformats.org/wordprocessingml/2006/main" xmlns:w14="http://schemas.microsoft.com/office/word/2010/wordml" xmlns:w15="http://schemas.microsoft.com/office/word/2012/wordml" xmlns:w16cid="http://schemas.microsoft.com/office/word/2016/wordml/cid" xmlns:w16se="http://schemas.microsoft.com/office/word/2015/wordml/symex" mc:Ignorable="w14 w15 w16se w16cid">
+<w:styles xmlns:mc="http://schemas.openxmlformats.org/markup-compatibility/2006" xmlns:r="http://schemas.openxmlformats.org/officeDocument/2006/relationships" xmlns:w="http://schemas.openxmlformats.org/wordprocessingml/2006/main" xmlns:w14="http://schemas.microsoft.com/office/word/2010/wordml" xmlns:w15="http://schemas.microsoft.com/office/word/2012/wordml" mc:Ignorable="w14 w15">
   <w:docDefaults>
     <w:rPrDefault>
       <w:rPr>
@@ -890,7 +1110,7 @@
       </w:pPr>
     </w:pPrDefault>
   </w:docDefaults>
-  <w:latentStyles w:defLockedState="0" w:defUIPriority="99" w:defSemiHidden="0" w:defUnhideWhenUsed="0" w:defQFormat="0" w:count="375">
+  <w:latentStyles w:defLockedState="0" w:defUIPriority="99" w:defSemiHidden="0" w:defUnhideWhenUsed="0" w:defQFormat="0" w:count="371">
     <w:lsdException w:name="Normal" w:uiPriority="0" w:qFormat="1"/>
     <w:lsdException w:name="heading 1" w:uiPriority="9" w:qFormat="1"/>
     <w:lsdException w:name="heading 2" w:semiHidden="1" w:uiPriority="9" w:unhideWhenUsed="1" w:qFormat="1"/>
@@ -996,6 +1216,7 @@
     <w:lsdException w:name="HTML Sample" w:semiHidden="1" w:unhideWhenUsed="1"/>
     <w:lsdException w:name="HTML Typewriter" w:semiHidden="1" w:unhideWhenUsed="1"/>
     <w:lsdException w:name="HTML Variable" w:semiHidden="1" w:unhideWhenUsed="1"/>
+    <w:lsdException w:name="Normal Table" w:semiHidden="1" w:unhideWhenUsed="1"/>
     <w:lsdException w:name="annotation subject" w:semiHidden="1" w:unhideWhenUsed="1"/>
     <w:lsdException w:name="No List" w:semiHidden="1" w:unhideWhenUsed="1"/>
     <w:lsdException w:name="Outline List 1" w:semiHidden="1" w:unhideWhenUsed="1"/>
@@ -1039,8 +1260,10 @@
     <w:lsdException w:name="Table Elegant" w:semiHidden="1" w:unhideWhenUsed="1"/>
     <w:lsdException w:name="Table Professional" w:semiHidden="1" w:unhideWhenUsed="1"/>
     <w:lsdException w:name="Table Subtle 1" w:semiHidden="1" w:unhideWhenUsed="1"/>
+    <w:lsdException w:name="Table Subtle 2" w:semiHidden="1" w:unhideWhenUsed="1"/>
     <w:lsdException w:name="Table Web 1" w:semiHidden="1" w:unhideWhenUsed="1"/>
     <w:lsdException w:name="Table Web 2" w:semiHidden="1" w:unhideWhenUsed="1"/>
+    <w:lsdException w:name="Table Web 3" w:semiHidden="1" w:unhideWhenUsed="1"/>
     <w:lsdException w:name="Balloon Text" w:semiHidden="1" w:unhideWhenUsed="1"/>
     <w:lsdException w:name="Table Grid" w:uiPriority="39"/>
     <w:lsdException w:name="Table Theme" w:semiHidden="1" w:unhideWhenUsed="1"/>
@@ -1259,10 +1482,6 @@
     <w:lsdException w:name="List Table 5 Dark Accent 6" w:uiPriority="50"/>
     <w:lsdException w:name="List Table 6 Colorful Accent 6" w:uiPriority="51"/>
     <w:lsdException w:name="List Table 7 Colorful Accent 6" w:uiPriority="52"/>
-    <w:lsdException w:name="Mention" w:semiHidden="1" w:unhideWhenUsed="1"/>
-    <w:lsdException w:name="Smart Hyperlink" w:semiHidden="1" w:unhideWhenUsed="1"/>
-    <w:lsdException w:name="Hashtag" w:semiHidden="1" w:unhideWhenUsed="1"/>
-    <w:lsdException w:name="Unresolved Mention" w:semiHidden="1" w:unhideWhenUsed="1"/>
   </w:latentStyles>
   <w:style w:type="paragraph" w:default="1" w:styleId="Normal">
     <w:name w:val="Normal"/>
@@ -1304,6 +1523,7 @@
       <w:spacing w:after="0" w:line="240" w:lineRule="auto"/>
     </w:pPr>
     <w:tblPr>
+      <w:tblInd w:w="0" w:type="dxa"/>
       <w:tblBorders>
         <w:top w:val="single" w:sz="4" w:space="0" w:color="auto"/>
         <w:left w:val="single" w:sz="4" w:space="0" w:color="auto"/>
@@ -1312,6 +1532,12 @@
         <w:insideH w:val="single" w:sz="4" w:space="0" w:color="auto"/>
         <w:insideV w:val="single" w:sz="4" w:space="0" w:color="auto"/>
       </w:tblBorders>
+      <w:tblCellMar>
+        <w:top w:w="0" w:type="dxa"/>
+        <w:left w:w="108" w:type="dxa"/>
+        <w:bottom w:w="0" w:type="dxa"/>
+        <w:right w:w="108" w:type="dxa"/>
+      </w:tblCellMar>
     </w:tblPr>
   </w:style>
   <w:style w:type="paragraph" w:styleId="Paragraphedeliste">

</xml_diff>